<commit_message>
Updated requirements and architecture design doc
added the activity diagram and sequence diagram
</commit_message>
<xml_diff>
--- a/Documents/Requirements Analysis and Architecture Design.docx
+++ b/Documents/Requirements Analysis and Architecture Design.docx
@@ -927,6 +927,124 @@
         </w:drawing>
       </w:r>
     </w:p>
+    <w:p/>
+    <w:p>
+      <w:pPr>
+        <w:pStyle w:val="Heading1"/>
+      </w:pPr>
+      <w:r>
+        <w:t>Activity Diagram (Login System)</w:t>
+      </w:r>
+    </w:p>
+    <w:p/>
+    <w:p>
+      <w:r>
+        <w:rPr>
+          <w:noProof/>
+        </w:rPr>
+        <w:lastRenderedPageBreak/>
+        <w:drawing>
+          <wp:inline distT="0" distB="0" distL="0" distR="0" wp14:anchorId="13B4FBB0" wp14:editId="3ADD7B9D">
+            <wp:extent cx="5731510" cy="3058795"/>
+            <wp:effectExtent l="0" t="0" r="0" b="1905"/>
+            <wp:docPr id="1011057524" name="Picture 1" descr="A diagram of a computer program&#10;&#10;Description automatically generated"/>
+            <wp:cNvGraphicFramePr>
+              <a:graphicFrameLocks xmlns:a="http://schemas.openxmlformats.org/drawingml/2006/main" noChangeAspect="1"/>
+            </wp:cNvGraphicFramePr>
+            <a:graphic xmlns:a="http://schemas.openxmlformats.org/drawingml/2006/main">
+              <a:graphicData uri="http://schemas.openxmlformats.org/drawingml/2006/picture">
+                <pic:pic xmlns:pic="http://schemas.openxmlformats.org/drawingml/2006/picture">
+                  <pic:nvPicPr>
+                    <pic:cNvPr id="1011057524" name="Picture 1" descr="A diagram of a computer program&#10;&#10;Description automatically generated"/>
+                    <pic:cNvPicPr/>
+                  </pic:nvPicPr>
+                  <pic:blipFill>
+                    <a:blip r:embed="rId7">
+                      <a:extLst>
+                        <a:ext uri="{28A0092B-C50C-407E-A947-70E740481C1C}">
+                          <a14:useLocalDpi xmlns:a14="http://schemas.microsoft.com/office/drawing/2010/main" val="0"/>
+                        </a:ext>
+                      </a:extLst>
+                    </a:blip>
+                    <a:stretch>
+                      <a:fillRect/>
+                    </a:stretch>
+                  </pic:blipFill>
+                  <pic:spPr>
+                    <a:xfrm>
+                      <a:off x="0" y="0"/>
+                      <a:ext cx="5731510" cy="3058795"/>
+                    </a:xfrm>
+                    <a:prstGeom prst="rect">
+                      <a:avLst/>
+                    </a:prstGeom>
+                  </pic:spPr>
+                </pic:pic>
+              </a:graphicData>
+            </a:graphic>
+          </wp:inline>
+        </w:drawing>
+      </w:r>
+    </w:p>
+    <w:p/>
+    <w:p>
+      <w:pPr>
+        <w:pStyle w:val="Heading1"/>
+      </w:pPr>
+      <w:r>
+        <w:t>Sequence Diagram (Book Library Management)</w:t>
+      </w:r>
+    </w:p>
+    <w:p/>
+    <w:p>
+      <w:r>
+        <w:rPr>
+          <w:noProof/>
+        </w:rPr>
+        <w:drawing>
+          <wp:inline distT="0" distB="0" distL="0" distR="0" wp14:anchorId="27A422BA" wp14:editId="2810B629">
+            <wp:extent cx="5731510" cy="3347085"/>
+            <wp:effectExtent l="0" t="0" r="0" b="5715"/>
+            <wp:docPr id="316027634" name="Picture 2" descr="A screenshot of a computer program&#10;&#10;Description automatically generated"/>
+            <wp:cNvGraphicFramePr>
+              <a:graphicFrameLocks xmlns:a="http://schemas.openxmlformats.org/drawingml/2006/main" noChangeAspect="1"/>
+            </wp:cNvGraphicFramePr>
+            <a:graphic xmlns:a="http://schemas.openxmlformats.org/drawingml/2006/main">
+              <a:graphicData uri="http://schemas.openxmlformats.org/drawingml/2006/picture">
+                <pic:pic xmlns:pic="http://schemas.openxmlformats.org/drawingml/2006/picture">
+                  <pic:nvPicPr>
+                    <pic:cNvPr id="316027634" name="Picture 2" descr="A screenshot of a computer program&#10;&#10;Description automatically generated"/>
+                    <pic:cNvPicPr/>
+                  </pic:nvPicPr>
+                  <pic:blipFill>
+                    <a:blip r:embed="rId8">
+                      <a:extLst>
+                        <a:ext uri="{28A0092B-C50C-407E-A947-70E740481C1C}">
+                          <a14:useLocalDpi xmlns:a14="http://schemas.microsoft.com/office/drawing/2010/main" val="0"/>
+                        </a:ext>
+                      </a:extLst>
+                    </a:blip>
+                    <a:stretch>
+                      <a:fillRect/>
+                    </a:stretch>
+                  </pic:blipFill>
+                  <pic:spPr>
+                    <a:xfrm>
+                      <a:off x="0" y="0"/>
+                      <a:ext cx="5731510" cy="3347085"/>
+                    </a:xfrm>
+                    <a:prstGeom prst="rect">
+                      <a:avLst/>
+                    </a:prstGeom>
+                  </pic:spPr>
+                </pic:pic>
+              </a:graphicData>
+            </a:graphic>
+          </wp:inline>
+        </w:drawing>
+      </w:r>
+    </w:p>
+    <w:p/>
     <w:sectPr>
       <w:pgSz w:w="11906" w:h="16838"/>
       <w:pgMar w:top="1440" w:right="1440" w:bottom="1440" w:left="1440" w:header="708" w:footer="708" w:gutter="0"/>

</xml_diff>

<commit_message>
Completed the requirements document
Added the entity relationship diagram and the timing diagram
</commit_message>
<xml_diff>
--- a/Documents/Requirements Analysis and Architecture Design.docx
+++ b/Documents/Requirements Analysis and Architecture Design.docx
@@ -927,7 +927,6 @@
         </w:drawing>
       </w:r>
     </w:p>
-    <w:p/>
     <w:p>
       <w:pPr>
         <w:pStyle w:val="Heading1"/>
@@ -986,7 +985,6 @@
         </w:drawing>
       </w:r>
     </w:p>
-    <w:p/>
     <w:p>
       <w:pPr>
         <w:pStyle w:val="Heading1"/>
@@ -1044,7 +1042,121 @@
         </w:drawing>
       </w:r>
     </w:p>
+    <w:p>
+      <w:pPr>
+        <w:pStyle w:val="Heading1"/>
+      </w:pPr>
+      <w:r>
+        <w:t>Entity Relationship Diagram (Database Tables)</w:t>
+      </w:r>
+    </w:p>
     <w:p/>
+    <w:p>
+      <w:r>
+        <w:rPr>
+          <w:noProof/>
+        </w:rPr>
+        <w:lastRenderedPageBreak/>
+        <w:drawing>
+          <wp:inline distT="0" distB="0" distL="0" distR="0" wp14:anchorId="482657DB" wp14:editId="27AE65BA">
+            <wp:extent cx="5731510" cy="2300605"/>
+            <wp:effectExtent l="0" t="0" r="0" b="0"/>
+            <wp:docPr id="92907965" name="Picture 1" descr="A screenshot of a computer&#10;&#10;Description automatically generated"/>
+            <wp:cNvGraphicFramePr>
+              <a:graphicFrameLocks xmlns:a="http://schemas.openxmlformats.org/drawingml/2006/main" noChangeAspect="1"/>
+            </wp:cNvGraphicFramePr>
+            <a:graphic xmlns:a="http://schemas.openxmlformats.org/drawingml/2006/main">
+              <a:graphicData uri="http://schemas.openxmlformats.org/drawingml/2006/picture">
+                <pic:pic xmlns:pic="http://schemas.openxmlformats.org/drawingml/2006/picture">
+                  <pic:nvPicPr>
+                    <pic:cNvPr id="92907965" name="Picture 1" descr="A screenshot of a computer&#10;&#10;Description automatically generated"/>
+                    <pic:cNvPicPr/>
+                  </pic:nvPicPr>
+                  <pic:blipFill>
+                    <a:blip r:embed="rId9">
+                      <a:extLst>
+                        <a:ext uri="{28A0092B-C50C-407E-A947-70E740481C1C}">
+                          <a14:useLocalDpi xmlns:a14="http://schemas.microsoft.com/office/drawing/2010/main" val="0"/>
+                        </a:ext>
+                      </a:extLst>
+                    </a:blip>
+                    <a:stretch>
+                      <a:fillRect/>
+                    </a:stretch>
+                  </pic:blipFill>
+                  <pic:spPr>
+                    <a:xfrm>
+                      <a:off x="0" y="0"/>
+                      <a:ext cx="5731510" cy="2300605"/>
+                    </a:xfrm>
+                    <a:prstGeom prst="rect">
+                      <a:avLst/>
+                    </a:prstGeom>
+                  </pic:spPr>
+                </pic:pic>
+              </a:graphicData>
+            </a:graphic>
+          </wp:inline>
+        </w:drawing>
+      </w:r>
+    </w:p>
+    <w:p>
+      <w:pPr>
+        <w:pStyle w:val="Heading1"/>
+      </w:pPr>
+      <w:r>
+        <w:t>Timing Diagram (Fetching Book Info From an API)</w:t>
+      </w:r>
+    </w:p>
+    <w:p/>
+    <w:p>
+      <w:r>
+        <w:rPr>
+          <w:noProof/>
+        </w:rPr>
+        <w:drawing>
+          <wp:inline distT="0" distB="0" distL="0" distR="0" wp14:anchorId="4740B22A" wp14:editId="13A739A8">
+            <wp:extent cx="5731510" cy="2698115"/>
+            <wp:effectExtent l="0" t="0" r="0" b="0"/>
+            <wp:docPr id="998860026" name="Picture 2" descr="A blue diagram with black lines&#10;&#10;Description automatically generated"/>
+            <wp:cNvGraphicFramePr>
+              <a:graphicFrameLocks xmlns:a="http://schemas.openxmlformats.org/drawingml/2006/main" noChangeAspect="1"/>
+            </wp:cNvGraphicFramePr>
+            <a:graphic xmlns:a="http://schemas.openxmlformats.org/drawingml/2006/main">
+              <a:graphicData uri="http://schemas.openxmlformats.org/drawingml/2006/picture">
+                <pic:pic xmlns:pic="http://schemas.openxmlformats.org/drawingml/2006/picture">
+                  <pic:nvPicPr>
+                    <pic:cNvPr id="998860026" name="Picture 2" descr="A blue diagram with black lines&#10;&#10;Description automatically generated"/>
+                    <pic:cNvPicPr/>
+                  </pic:nvPicPr>
+                  <pic:blipFill>
+                    <a:blip r:embed="rId10">
+                      <a:extLst>
+                        <a:ext uri="{28A0092B-C50C-407E-A947-70E740481C1C}">
+                          <a14:useLocalDpi xmlns:a14="http://schemas.microsoft.com/office/drawing/2010/main" val="0"/>
+                        </a:ext>
+                      </a:extLst>
+                    </a:blip>
+                    <a:stretch>
+                      <a:fillRect/>
+                    </a:stretch>
+                  </pic:blipFill>
+                  <pic:spPr>
+                    <a:xfrm>
+                      <a:off x="0" y="0"/>
+                      <a:ext cx="5731510" cy="2698115"/>
+                    </a:xfrm>
+                    <a:prstGeom prst="rect">
+                      <a:avLst/>
+                    </a:prstGeom>
+                  </pic:spPr>
+                </pic:pic>
+              </a:graphicData>
+            </a:graphic>
+          </wp:inline>
+        </w:drawing>
+      </w:r>
+    </w:p>
     <w:sectPr>
       <w:pgSz w:w="11906" w:h="16838"/>
       <w:pgMar w:top="1440" w:right="1440" w:bottom="1440" w:left="1440" w:header="708" w:footer="708" w:gutter="0"/>

</xml_diff>